<commit_message>
Final Report - Maybe finished?
</commit_message>
<xml_diff>
--- a/Documentation/Final Report/Team 4 - Final Report.docx
+++ b/Documentation/Final Report/Team 4 - Final Report.docx
@@ -29,6 +29,14 @@
           <w:b/>
           <w:sz w:val="48"/>
         </w:rPr>
+        <w:t xml:space="preserve">UTS: </w:t>
+      </w:r>
+      <w:r>
+        <w:rPr>
+          <w:rFonts w:ascii="Helvetica" w:eastAsia="Helvetica" w:hAnsi="Helvetica" w:cs="Helvetica"/>
+          <w:b/>
+          <w:sz w:val="48"/>
+        </w:rPr>
         <w:t xml:space="preserve">Game Design Studio </w:t>
       </w:r>
       <w:r>
@@ -62,39 +70,12 @@
     <w:p>
       <w:pPr>
         <w:spacing w:line="276" w:lineRule="auto"/>
-        <w:jc w:val="center"/>
-        <w:rPr>
-          <w:rFonts w:ascii="Helvetica" w:eastAsia="Helvetica" w:hAnsi="Helvetica" w:cs="Helvetica"/>
-          <w:b/>
-          <w:sz w:val="40"/>
-        </w:rPr>
-      </w:pPr>
-      <w:r>
-        <w:rPr>
-          <w:rFonts w:ascii="Helvetica" w:eastAsia="Helvetica" w:hAnsi="Helvetica" w:cs="Helvetica"/>
-          <w:b/>
-          <w:sz w:val="40"/>
-        </w:rPr>
-        <w:t>“</w:t>
-      </w:r>
-      <w:proofErr w:type="spellStart"/>
-      <w:r>
-        <w:rPr>
-          <w:rFonts w:ascii="Helvetica" w:eastAsia="Helvetica" w:hAnsi="Helvetica" w:cs="Helvetica"/>
-          <w:b/>
-          <w:sz w:val="40"/>
-        </w:rPr>
-        <w:t>Mowdown</w:t>
-      </w:r>
-      <w:proofErr w:type="spellEnd"/>
-      <w:r>
-        <w:rPr>
-          <w:rFonts w:ascii="Helvetica" w:eastAsia="Helvetica" w:hAnsi="Helvetica" w:cs="Helvetica"/>
-          <w:b/>
-          <w:sz w:val="40"/>
-        </w:rPr>
-        <w:t>”</w:t>
-      </w:r>
+        <w:rPr>
+          <w:rFonts w:ascii="Helvetica" w:eastAsia="Helvetica" w:hAnsi="Helvetica" w:cs="Helvetica"/>
+          <w:b/>
+          <w:sz w:val="16"/>
+        </w:rPr>
+      </w:pPr>
     </w:p>
     <w:p>
       <w:pPr>
@@ -102,8 +83,22 @@
         <w:jc w:val="center"/>
         <w:rPr>
           <w:rFonts w:ascii="Helvetica" w:eastAsia="Helvetica" w:hAnsi="Helvetica" w:cs="Helvetica"/>
-          <w:b/>
-          <w:sz w:val="16"/>
+        </w:rPr>
+      </w:pPr>
+      <w:r>
+        <w:rPr>
+          <w:rFonts w:ascii="Helvetica" w:eastAsia="Helvetica" w:hAnsi="Helvetica" w:cs="Helvetica"/>
+          <w:b/>
+          <w:sz w:val="32"/>
+        </w:rPr>
+        <w:t>Team Four</w:t>
+      </w:r>
+    </w:p>
+    <w:p>
+      <w:pPr>
+        <w:spacing w:line="276" w:lineRule="auto"/>
+        <w:rPr>
+          <w:rFonts w:ascii="Helvetica" w:eastAsia="Helvetica" w:hAnsi="Helvetica" w:cs="Helvetica"/>
         </w:rPr>
       </w:pPr>
     </w:p>
@@ -113,83 +108,14 @@
         <w:jc w:val="center"/>
         <w:rPr>
           <w:rFonts w:ascii="Helvetica" w:eastAsia="Helvetica" w:hAnsi="Helvetica" w:cs="Helvetica"/>
-        </w:rPr>
-      </w:pPr>
-      <w:r>
-        <w:rPr>
-          <w:rFonts w:ascii="Helvetica" w:eastAsia="Helvetica" w:hAnsi="Helvetica" w:cs="Helvetica"/>
-          <w:b/>
-          <w:sz w:val="32"/>
-        </w:rPr>
-        <w:t>Team Four</w:t>
-      </w:r>
-    </w:p>
-    <w:p>
-      <w:pPr>
-        <w:spacing w:line="276" w:lineRule="auto"/>
-        <w:rPr>
-          <w:rFonts w:ascii="Helvetica" w:eastAsia="Helvetica" w:hAnsi="Helvetica" w:cs="Helvetica"/>
-        </w:rPr>
-      </w:pPr>
-    </w:p>
-    <w:p>
-      <w:pPr>
-        <w:spacing w:line="276" w:lineRule="auto"/>
-        <w:jc w:val="center"/>
-        <w:rPr>
-          <w:rFonts w:ascii="Helvetica" w:eastAsia="Helvetica" w:hAnsi="Helvetica" w:cs="Helvetica"/>
           <w:sz w:val="28"/>
         </w:rPr>
       </w:pPr>
       <w:r>
         <w:rPr>
-          <w:rFonts w:ascii="Helvetica" w:eastAsia="Helvetica" w:hAnsi="Helvetica" w:cs="Helvetica"/>
-          <w:sz w:val="28"/>
-        </w:rPr>
-        <w:t>Final Report</w:t>
-      </w:r>
-      <w:bookmarkStart w:id="0" w:name="_GoBack"/>
-      <w:bookmarkEnd w:id="0"/>
-    </w:p>
-    <w:p>
-      <w:pPr>
-        <w:spacing w:line="276" w:lineRule="auto"/>
-        <w:jc w:val="center"/>
-        <w:rPr>
-          <w:rFonts w:ascii="Helvetica" w:eastAsia="Helvetica" w:hAnsi="Helvetica" w:cs="Helvetica"/>
-          <w:sz w:val="12"/>
-        </w:rPr>
-      </w:pPr>
-      <w:r>
-        <w:rPr>
-          <w:rFonts w:ascii="Helvetica" w:eastAsia="Helvetica" w:hAnsi="Helvetica" w:cs="Helvetica"/>
-          <w:sz w:val="12"/>
-        </w:rPr>
-        <w:t xml:space="preserve"> </w:t>
-      </w:r>
-    </w:p>
-    <w:p>
-      <w:pPr>
-        <w:spacing w:line="276" w:lineRule="auto"/>
-        <w:jc w:val="center"/>
-        <w:rPr>
-          <w:rFonts w:ascii="Helvetica" w:eastAsia="Helvetica" w:hAnsi="Helvetica" w:cs="Helvetica"/>
-          <w:sz w:val="12"/>
-        </w:rPr>
-      </w:pPr>
-    </w:p>
-    <w:p>
-      <w:pPr>
-        <w:spacing w:line="276" w:lineRule="auto"/>
-        <w:rPr>
-          <w:rFonts w:ascii="Helvetica" w:eastAsia="Helvetica" w:hAnsi="Helvetica" w:cs="Helvetica"/>
-        </w:rPr>
-      </w:pPr>
-      <w:r>
-        <w:rPr>
           <w:noProof/>
         </w:rPr>
-        <w:pict w14:anchorId="24213BA3">
+        <w:pict w14:anchorId="6A0E3B4C">
           <v:shapetype id="_x0000_t75" coordsize="21600,21600" o:spt="75" o:preferrelative="t" path="m@4@5l@4@11@9@11@9@5xe" filled="f" stroked="f">
             <v:stroke joinstyle="miter"/>
             <v:formulas>
@@ -209,8 +135,60 @@
             <v:path o:extrusionok="f" gradientshapeok="t" o:connecttype="rect"/>
             <o:lock v:ext="edit" aspectratio="t"/>
           </v:shapetype>
+          <v:shape id="_x0000_s1027" type="#_x0000_t75" style="position:absolute;left:0;text-align:left;margin-left:-22.1pt;margin-top:13.1pt;width:484.2pt;height:130.45pt;z-index:251661312;mso-position-horizontal-relative:text;mso-position-vertical-relative:text">
+            <v:imagedata r:id="rId7" o:title="Title" gain="109227f"/>
+          </v:shape>
+        </w:pict>
+      </w:r>
+      <w:r>
+        <w:rPr>
+          <w:rFonts w:ascii="Helvetica" w:eastAsia="Helvetica" w:hAnsi="Helvetica" w:cs="Helvetica"/>
+          <w:sz w:val="28"/>
+        </w:rPr>
+        <w:t>Final Report</w:t>
+      </w:r>
+    </w:p>
+    <w:p>
+      <w:pPr>
+        <w:spacing w:line="276" w:lineRule="auto"/>
+        <w:jc w:val="center"/>
+        <w:rPr>
+          <w:rFonts w:ascii="Helvetica" w:eastAsia="Helvetica" w:hAnsi="Helvetica" w:cs="Helvetica"/>
+          <w:sz w:val="12"/>
+        </w:rPr>
+      </w:pPr>
+      <w:r>
+        <w:rPr>
+          <w:rFonts w:ascii="Helvetica" w:eastAsia="Helvetica" w:hAnsi="Helvetica" w:cs="Helvetica"/>
+          <w:sz w:val="12"/>
+        </w:rPr>
+        <w:t xml:space="preserve"> </w:t>
+      </w:r>
+    </w:p>
+    <w:p>
+      <w:pPr>
+        <w:spacing w:line="276" w:lineRule="auto"/>
+        <w:jc w:val="center"/>
+        <w:rPr>
+          <w:rFonts w:ascii="Helvetica" w:eastAsia="Helvetica" w:hAnsi="Helvetica" w:cs="Helvetica"/>
+          <w:sz w:val="12"/>
+        </w:rPr>
+      </w:pPr>
+    </w:p>
+    <w:p>
+      <w:pPr>
+        <w:spacing w:line="276" w:lineRule="auto"/>
+        <w:rPr>
+          <w:rFonts w:ascii="Helvetica" w:eastAsia="Helvetica" w:hAnsi="Helvetica" w:cs="Helvetica"/>
+        </w:rPr>
+      </w:pPr>
+      <w:r>
+        <w:rPr>
+          <w:noProof/>
+        </w:rPr>
+        <w:pict w14:anchorId="24213BA3">
           <v:shape id="_x0000_s1026" type="#_x0000_t75" style="position:absolute;left:0;text-align:left;margin-left:-84.55pt;margin-top:21.1pt;width:611.05pt;height:322.15pt;z-index:251659264;mso-position-horizontal-relative:text;mso-position-vertical-relative:text">
-            <v:imagedata r:id="rId5" o:title="2015-11-15" cropbottom="11415f"/>
+            <v:imagedata r:id="rId8" o:title="2015-11-15" cropbottom="11415f"/>
             <w10:wrap type="square"/>
           </v:shape>
         </w:pict>
@@ -243,14 +221,6 @@
     <w:p>
       <w:pPr>
         <w:spacing w:line="276" w:lineRule="auto"/>
-        <w:rPr>
-          <w:rFonts w:ascii="Helvetica" w:eastAsia="Helvetica" w:hAnsi="Helvetica" w:cs="Helvetica"/>
-        </w:rPr>
-      </w:pPr>
-    </w:p>
-    <w:p>
-      <w:pPr>
-        <w:spacing w:line="276" w:lineRule="auto"/>
         <w:ind w:left="4320"/>
         <w:jc w:val="center"/>
         <w:rPr>
@@ -379,53 +349,17 @@
           <w:rFonts w:ascii="Helvetica" w:eastAsia="Helvetica" w:hAnsi="Helvetica" w:cs="Helvetica"/>
         </w:rPr>
       </w:pPr>
-      <w:proofErr w:type="spellStart"/>
-      <w:r>
-        <w:rPr>
-          <w:rFonts w:ascii="Helvetica" w:eastAsia="Helvetica" w:hAnsi="Helvetica" w:cs="Helvetica"/>
-        </w:rPr>
-        <w:t>Dinh</w:t>
-      </w:r>
-      <w:proofErr w:type="spellEnd"/>
-      <w:r>
-        <w:rPr>
-          <w:rFonts w:ascii="Helvetica" w:eastAsia="Helvetica" w:hAnsi="Helvetica" w:cs="Helvetica"/>
-        </w:rPr>
-        <w:t xml:space="preserve"> </w:t>
-      </w:r>
-      <w:proofErr w:type="spellStart"/>
-      <w:r>
-        <w:rPr>
-          <w:rFonts w:ascii="Helvetica" w:eastAsia="Helvetica" w:hAnsi="Helvetica" w:cs="Helvetica"/>
-        </w:rPr>
-        <w:t>Bao</w:t>
-      </w:r>
-      <w:proofErr w:type="spellEnd"/>
-      <w:r>
-        <w:rPr>
-          <w:rFonts w:ascii="Helvetica" w:eastAsia="Helvetica" w:hAnsi="Helvetica" w:cs="Helvetica"/>
-        </w:rPr>
-        <w:t xml:space="preserve"> Anh (</w:t>
-      </w:r>
-      <w:r>
-        <w:rPr>
-          <w:rFonts w:ascii="Helvetica" w:eastAsia="Helvetica" w:hAnsi="Helvetica" w:cs="Helvetica"/>
-        </w:rPr>
-        <w:t xml:space="preserve">Brendan) </w:t>
-      </w:r>
-      <w:proofErr w:type="gramStart"/>
-      <w:r>
-        <w:rPr>
-          <w:rFonts w:ascii="Helvetica" w:eastAsia="Helvetica" w:hAnsi="Helvetica" w:cs="Helvetica"/>
-        </w:rPr>
-        <w:t>Vo</w:t>
-      </w:r>
-      <w:proofErr w:type="gramEnd"/>
-      <w:r>
-        <w:rPr>
-          <w:rFonts w:ascii="Helvetica" w:eastAsia="Helvetica" w:hAnsi="Helvetica" w:cs="Helvetica"/>
-        </w:rPr>
-        <w:t xml:space="preserve"> </w:t>
+      <w:r>
+        <w:rPr>
+          <w:rFonts w:ascii="Helvetica" w:eastAsia="Helvetica" w:hAnsi="Helvetica" w:cs="Helvetica"/>
+        </w:rPr>
+        <w:t>Dinh Bao Anh (</w:t>
+      </w:r>
+      <w:r>
+        <w:rPr>
+          <w:rFonts w:ascii="Helvetica" w:eastAsia="Helvetica" w:hAnsi="Helvetica" w:cs="Helvetica"/>
+        </w:rPr>
+        <w:t xml:space="preserve">Brendan) Vo </w:t>
       </w:r>
       <w:r>
         <w:rPr>
@@ -465,12 +399,106 @@
     </w:p>
     <w:p>
       <w:pPr>
+        <w:jc w:val="left"/>
+        <w:rPr>
+          <w:rFonts w:ascii="Arial" w:hAnsi="Arial" w:cs="Arial"/>
+          <w:lang w:val="en-US"/>
+        </w:rPr>
+      </w:pPr>
+      <w:r>
+        <w:rPr>
+          <w:rFonts w:ascii="Arial" w:hAnsi="Arial" w:cs="Arial"/>
+          <w:lang w:val="en-US"/>
+        </w:rPr>
+        <w:br w:type="page"/>
+      </w:r>
+    </w:p>
+    <w:p>
+      <w:pPr>
         <w:spacing w:line="276" w:lineRule="auto"/>
         <w:jc w:val="right"/>
         <w:rPr>
-          <w:rFonts w:ascii="Helvetica" w:eastAsia="Helvetica" w:hAnsi="Helvetica" w:cs="Helvetica"/>
-        </w:rPr>
-      </w:pPr>
+          <w:rFonts w:ascii="Arial" w:hAnsi="Arial" w:cs="Arial"/>
+          <w:lang w:val="en-US"/>
+        </w:rPr>
+      </w:pPr>
+    </w:p>
+    <w:p>
+      <w:pPr>
+        <w:rPr>
+          <w:i/>
+        </w:rPr>
+      </w:pPr>
+      <w:r>
+        <w:rPr>
+          <w:rFonts w:ascii="Helvetica" w:eastAsia="Helvetica" w:hAnsi="Helvetica" w:cs="Helvetica"/>
+          <w:b/>
+          <w:sz w:val="32"/>
+        </w:rPr>
+        <w:t>Project Overview</w:t>
+      </w:r>
+    </w:p>
+    <w:p>
+      <w:pPr>
+        <w:ind w:firstLine="851"/>
+        <w:rPr>
+          <w:i/>
+        </w:rPr>
+      </w:pPr>
+    </w:p>
+    <w:p>
+      <w:pPr>
+        <w:ind w:firstLine="851"/>
+      </w:pPr>
+      <w:r>
+        <w:rPr>
+          <w:i/>
+        </w:rPr>
+        <w:t>Mowdown</w:t>
+      </w:r>
+      <w:r>
+        <w:t xml:space="preserve"> is a ‘Demolition Derby’ or ‘Battle Bots’ style videogame, created by (in ascending alphanumeric order) Matthew Carver, Deinyon Davies, Dinh Bao Ahn (Brendan) Vo,</w:t>
+      </w:r>
+      <w:r>
+        <w:t xml:space="preserve"> </w:t>
+      </w:r>
+      <w:r>
+        <w:t>Robert McClelland , and Jesse Walker.</w:t>
+      </w:r>
+    </w:p>
+    <w:p/>
+    <w:p>
+      <w:pPr>
+        <w:ind w:firstLine="851"/>
+      </w:pPr>
+      <w:r>
+        <w:t xml:space="preserve">Players customize one of several domestic </w:t>
+      </w:r>
+      <w:r>
+        <w:rPr>
+          <w:b/>
+        </w:rPr>
+        <w:t xml:space="preserve">lawnmowers </w:t>
+      </w:r>
+      <w:r>
+        <w:t>by means of attaching defence appliances and weapons that have been unlocked and purchased by the player by means of in-game currency. Players compete against at least one autonomous opponent – a strategically formed battle-mower – as if both are controlled via Remote Control (R.C.).</w:t>
+      </w:r>
+    </w:p>
+    <w:p>
+      <w:pPr>
+        <w:ind w:firstLine="851"/>
+      </w:pPr>
+    </w:p>
+    <w:p>
+      <w:pPr>
+        <w:ind w:firstLine="851"/>
+        <w:rPr>
+          <w:sz w:val="32"/>
+        </w:rPr>
+      </w:pPr>
+      <w:r>
+        <w:t>Sprint Five was designed to improve the overall Quality of Life for the player as well as apply some much needed polish to the game. To this end a tutorial was added and the game loop was completed including money gain and an unlockable attachment system.</w:t>
+      </w:r>
     </w:p>
     <w:p>
       <w:pPr>
@@ -481,13 +509,22 @@
           <w:sz w:val="32"/>
         </w:rPr>
       </w:pPr>
-      <w:r>
+    </w:p>
+    <w:p>
+      <w:pPr>
+        <w:spacing w:line="276" w:lineRule="auto"/>
         <w:rPr>
           <w:rFonts w:ascii="Helvetica" w:eastAsia="Helvetica" w:hAnsi="Helvetica" w:cs="Helvetica"/>
           <w:b/>
           <w:sz w:val="32"/>
         </w:rPr>
-        <w:lastRenderedPageBreak/>
+      </w:pPr>
+      <w:r>
+        <w:rPr>
+          <w:rFonts w:ascii="Helvetica" w:eastAsia="Helvetica" w:hAnsi="Helvetica" w:cs="Helvetica"/>
+          <w:b/>
+          <w:sz w:val="32"/>
+        </w:rPr>
         <w:t>Sprints</w:t>
       </w:r>
     </w:p>
@@ -540,6 +577,9 @@
       </w:r>
     </w:p>
     <w:p>
+      <w:pPr>
+        <w:jc w:val="center"/>
+      </w:pPr>
       <w:r>
         <w:rPr>
           <w:noProof/>
@@ -563,7 +603,7 @@
                     </pic:cNvPicPr>
                   </pic:nvPicPr>
                   <pic:blipFill>
-                    <a:blip r:embed="rId6">
+                    <a:blip r:embed="rId9">
                       <a:extLst>
                         <a:ext uri="{28A0092B-C50C-407E-A947-70E740481C1C}">
                           <a14:useLocalDpi xmlns:a14="http://schemas.microsoft.com/office/drawing/2010/main" val="0"/>
@@ -595,6 +635,14 @@
         </w:drawing>
       </w:r>
     </w:p>
+    <w:p>
+      <w:pPr>
+        <w:jc w:val="left"/>
+      </w:pPr>
+      <w:r>
+        <w:br w:type="page"/>
+      </w:r>
+    </w:p>
     <w:p/>
     <w:p>
       <w:pPr>
@@ -635,15 +683,18 @@
       </w:r>
     </w:p>
     <w:p>
+      <w:pPr>
+        <w:jc w:val="center"/>
+      </w:pPr>
       <w:r>
         <w:rPr>
           <w:noProof/>
           <w:lang w:eastAsia="en-AU"/>
         </w:rPr>
         <w:drawing>
-          <wp:inline distT="0" distB="0" distL="0" distR="0" wp14:anchorId="043D9413" wp14:editId="6A05C5D4">
-            <wp:extent cx="5225038" cy="3309583"/>
-            <wp:effectExtent l="0" t="0" r="0" b="5715"/>
+          <wp:inline distT="0" distB="0" distL="0" distR="0" wp14:anchorId="043D9413" wp14:editId="26F5F592">
+            <wp:extent cx="4720006" cy="2989691"/>
+            <wp:effectExtent l="0" t="0" r="4445" b="1270"/>
             <wp:docPr id="3" name="Picture 3"/>
             <wp:cNvGraphicFramePr>
               <a:graphicFrameLocks xmlns:a="http://schemas.openxmlformats.org/drawingml/2006/main" noChangeAspect="1"/>
@@ -656,14 +707,14 @@
                     <pic:cNvPicPr/>
                   </pic:nvPicPr>
                   <pic:blipFill rotWithShape="1">
-                    <a:blip r:embed="rId7"/>
+                    <a:blip r:embed="rId10"/>
                     <a:srcRect l="43465" t="28214" r="19686" b="30290"/>
                     <a:stretch/>
                   </pic:blipFill>
                   <pic:spPr bwMode="auto">
                     <a:xfrm>
                       <a:off x="0" y="0"/>
-                      <a:ext cx="5312428" cy="3364937"/>
+                      <a:ext cx="4806544" cy="3044505"/>
                     </a:xfrm>
                     <a:prstGeom prst="rect">
                       <a:avLst/>
@@ -685,6 +736,7 @@
       </w:r>
     </w:p>
     <w:p/>
+    <w:p/>
     <w:p>
       <w:pPr>
         <w:rPr>
@@ -724,14 +776,17 @@
       </w:r>
     </w:p>
     <w:p>
+      <w:pPr>
+        <w:jc w:val="center"/>
+      </w:pPr>
       <w:r>
         <w:rPr>
           <w:noProof/>
           <w:lang w:eastAsia="en-AU"/>
         </w:rPr>
         <w:drawing>
-          <wp:inline distT="0" distB="0" distL="0" distR="0" wp14:anchorId="56CA9A52" wp14:editId="26CF7778">
-            <wp:extent cx="5223090" cy="3241343"/>
+          <wp:inline distT="0" distB="0" distL="0" distR="0" wp14:anchorId="56CA9A52" wp14:editId="4DA2C768">
+            <wp:extent cx="4707172" cy="2921175"/>
             <wp:effectExtent l="0" t="0" r="0" b="0"/>
             <wp:docPr id="6" name="Picture 6"/>
             <wp:cNvGraphicFramePr>
@@ -745,14 +800,14 @@
                     <pic:cNvPicPr/>
                   </pic:nvPicPr>
                   <pic:blipFill rotWithShape="1">
-                    <a:blip r:embed="rId8"/>
+                    <a:blip r:embed="rId11"/>
                     <a:srcRect l="17597" t="36077" r="39711" b="16818"/>
                     <a:stretch/>
                   </pic:blipFill>
                   <pic:spPr bwMode="auto">
                     <a:xfrm>
                       <a:off x="0" y="0"/>
-                      <a:ext cx="5274398" cy="3273184"/>
+                      <a:ext cx="4767539" cy="2958638"/>
                     </a:xfrm>
                     <a:prstGeom prst="rect">
                       <a:avLst/>
@@ -789,6 +844,7 @@
     </w:p>
     <w:p>
       <w:r>
+        <w:lastRenderedPageBreak/>
         <w:t>21 / SEP / 2015 – 11 / OCT / 2015</w:t>
       </w:r>
     </w:p>
@@ -816,6 +872,9 @@
       </w:r>
     </w:p>
     <w:p>
+      <w:pPr>
+        <w:jc w:val="center"/>
+      </w:pPr>
       <w:r>
         <w:rPr>
           <w:rFonts w:ascii="Helvetica" w:eastAsia="Helvetica" w:hAnsi="Helvetica" w:cs="Helvetica"/>
@@ -841,7 +900,7 @@
                     </pic:cNvPicPr>
                   </pic:nvPicPr>
                   <pic:blipFill>
-                    <a:blip r:embed="rId9">
+                    <a:blip r:embed="rId12">
                       <a:extLst>
                         <a:ext uri="{28A0092B-C50C-407E-A947-70E740481C1C}">
                           <a14:useLocalDpi xmlns:a14="http://schemas.microsoft.com/office/drawing/2010/main" val="0"/>
@@ -875,15 +934,19 @@
     </w:p>
     <w:p>
       <w:pPr>
-        <w:rPr>
-          <w:b/>
-        </w:rPr>
-      </w:pPr>
-      <w:r>
-        <w:rPr>
-          <w:b/>
-        </w:rPr>
-        <w:lastRenderedPageBreak/>
+        <w:jc w:val="left"/>
+      </w:pPr>
+    </w:p>
+    <w:p>
+      <w:pPr>
+        <w:rPr>
+          <w:b/>
+        </w:rPr>
+      </w:pPr>
+      <w:r>
+        <w:rPr>
+          <w:b/>
+        </w:rPr>
         <w:t>Sprint 5:</w:t>
       </w:r>
     </w:p>
@@ -913,6 +976,9 @@
       </w:r>
     </w:p>
     <w:p>
+      <w:pPr>
+        <w:jc w:val="center"/>
+      </w:pPr>
       <w:r>
         <w:rPr>
           <w:noProof/>
@@ -934,7 +1000,7 @@
                     <pic:cNvPicPr/>
                   </pic:nvPicPr>
                   <pic:blipFill>
-                    <a:blip r:embed="rId10"/>
+                    <a:blip r:embed="rId13"/>
                     <a:stretch>
                       <a:fillRect/>
                     </a:stretch>
@@ -956,11 +1022,265 @@
       </w:r>
     </w:p>
     <w:p/>
+    <w:p>
+      <w:pPr>
+        <w:jc w:val="left"/>
+        <w:rPr>
+          <w:rFonts w:ascii="Helvetica" w:eastAsia="Helvetica" w:hAnsi="Helvetica" w:cs="Helvetica"/>
+          <w:b/>
+          <w:sz w:val="32"/>
+        </w:rPr>
+      </w:pPr>
+      <w:r>
+        <w:rPr>
+          <w:rFonts w:ascii="Helvetica" w:eastAsia="Helvetica" w:hAnsi="Helvetica" w:cs="Helvetica"/>
+          <w:b/>
+          <w:sz w:val="32"/>
+        </w:rPr>
+        <w:br w:type="page"/>
+      </w:r>
+    </w:p>
+    <w:p>
+      <w:pPr>
+        <w:jc w:val="left"/>
+        <w:rPr>
+          <w:rFonts w:ascii="Helvetica" w:eastAsia="Helvetica" w:hAnsi="Helvetica" w:cs="Helvetica"/>
+          <w:b/>
+          <w:sz w:val="32"/>
+        </w:rPr>
+      </w:pPr>
+    </w:p>
+    <w:p>
+      <w:pPr>
+        <w:jc w:val="left"/>
+        <w:rPr>
+          <w:rFonts w:ascii="Helvetica" w:eastAsia="Helvetica" w:hAnsi="Helvetica" w:cs="Helvetica"/>
+          <w:b/>
+          <w:sz w:val="32"/>
+        </w:rPr>
+      </w:pPr>
+      <w:r>
+        <w:rPr>
+          <w:rFonts w:ascii="Helvetica" w:eastAsia="Helvetica" w:hAnsi="Helvetica" w:cs="Helvetica"/>
+          <w:b/>
+          <w:sz w:val="32"/>
+        </w:rPr>
+        <w:t>Significant Contributions</w:t>
+      </w:r>
+    </w:p>
     <w:p/>
+    <w:p>
+      <w:r>
+        <w:tab/>
+        <w:t xml:space="preserve">Most team members made significant contributions to many major components of the game, though each </w:t>
+      </w:r>
+      <w:r>
+        <w:t xml:space="preserve">member specialized in at least one component. </w:t>
+      </w:r>
+      <w:r>
+        <w:t>This section provides an overview of the team members’</w:t>
+      </w:r>
+      <w:r>
+        <w:t xml:space="preserve"> specialized</w:t>
+      </w:r>
+      <w:r>
+        <w:t xml:space="preserve"> contributions to the project.</w:t>
+      </w:r>
+    </w:p>
     <w:p/>
     <w:p>
       <w:pPr>
-        <w:spacing w:line="276" w:lineRule="auto"/>
+        <w:rPr>
+          <w:b/>
+        </w:rPr>
+      </w:pPr>
+      <w:r>
+        <w:rPr>
+          <w:b/>
+        </w:rPr>
+        <w:t>Matthew Carver</w:t>
+      </w:r>
+    </w:p>
+    <w:p>
+      <w:r>
+        <w:tab/>
+        <w:t>Designed and modelled al</w:t>
+      </w:r>
+      <w:r>
+        <w:t>l vehicle and attachment assets, as well as graphics and models for User Interfaces.</w:t>
+      </w:r>
+    </w:p>
+    <w:p/>
+    <w:p>
+      <w:pPr>
+        <w:rPr>
+          <w:b/>
+        </w:rPr>
+      </w:pPr>
+      <w:r>
+        <w:rPr>
+          <w:b/>
+        </w:rPr>
+        <w:t>Deinyon Davies</w:t>
+      </w:r>
+    </w:p>
+    <w:p>
+      <w:r>
+        <w:rPr>
+          <w:b/>
+        </w:rPr>
+        <w:tab/>
+      </w:r>
+      <w:r>
+        <w:t xml:space="preserve">Specialized </w:t>
+      </w:r>
+      <w:r>
+        <w:t>in</w:t>
+      </w:r>
+      <w:r>
+        <w:t xml:space="preserve"> physics and</w:t>
+      </w:r>
+      <w:r>
+        <w:t xml:space="preserve"> Artificial Intelligence programming</w:t>
+      </w:r>
+      <w:r>
+        <w:t>,</w:t>
+      </w:r>
+      <w:r>
+        <w:t xml:space="preserve"> and 3D Enviro</w:t>
+      </w:r>
+      <w:r>
+        <w:t xml:space="preserve">nment art, design and lighting. </w:t>
+      </w:r>
+      <w:r>
+        <w:t xml:space="preserve">Made several critical programming contributions </w:t>
+      </w:r>
+      <w:r>
+        <w:t>to</w:t>
+      </w:r>
+      <w:r>
+        <w:t xml:space="preserve"> many game components.</w:t>
+      </w:r>
+    </w:p>
+    <w:p/>
+    <w:p>
+      <w:pPr>
+        <w:rPr>
+          <w:b/>
+        </w:rPr>
+      </w:pPr>
+      <w:r>
+        <w:rPr>
+          <w:b/>
+        </w:rPr>
+        <w:t>Robert McClelland</w:t>
+      </w:r>
+    </w:p>
+    <w:p>
+      <w:r>
+        <w:tab/>
+      </w:r>
+      <w:r>
+        <w:t>Designed and implemented game mechanics for vehicle attachments. Made</w:t>
+      </w:r>
+      <w:r>
+        <w:t xml:space="preserve"> major contributions to balance, and made numerous major programming contributions</w:t>
+      </w:r>
+      <w:r>
+        <w:t xml:space="preserve"> for many</w:t>
+      </w:r>
+      <w:r>
+        <w:t xml:space="preserve"> game</w:t>
+      </w:r>
+      <w:r>
+        <w:t xml:space="preserve"> components</w:t>
+      </w:r>
+      <w:r>
+        <w:t xml:space="preserve">. </w:t>
+      </w:r>
+    </w:p>
+    <w:p/>
+    <w:p>
+      <w:pPr>
+        <w:rPr>
+          <w:b/>
+        </w:rPr>
+      </w:pPr>
+      <w:r>
+        <w:rPr>
+          <w:b/>
+        </w:rPr>
+        <w:t>Dinh Bao Anh (</w:t>
+      </w:r>
+      <w:r>
+        <w:t>Brendan</w:t>
+      </w:r>
+      <w:r>
+        <w:rPr>
+          <w:b/>
+        </w:rPr>
+        <w:t>) Vo</w:t>
+      </w:r>
+    </w:p>
+    <w:p>
+      <w:r>
+        <w:tab/>
+      </w:r>
+      <w:r>
+        <w:t>Contrib</w:t>
+      </w:r>
+      <w:r>
+        <w:t xml:space="preserve">uted User Interface components and sound effects. </w:t>
+      </w:r>
+    </w:p>
+    <w:p/>
+    <w:p>
+      <w:pPr>
+        <w:rPr>
+          <w:b/>
+        </w:rPr>
+      </w:pPr>
+      <w:r>
+        <w:rPr>
+          <w:b/>
+        </w:rPr>
+        <w:t>Jesse Walker</w:t>
+      </w:r>
+    </w:p>
+    <w:p>
+      <w:r>
+        <w:tab/>
+        <w:t xml:space="preserve">Made major contributions to User Interface design, game-loop control, and </w:t>
+      </w:r>
+      <w:r>
+        <w:t xml:space="preserve">player control. </w:t>
+      </w:r>
+      <w:r>
+        <w:t>Contributed to game design</w:t>
+      </w:r>
+      <w:r>
+        <w:t>, game narrative and premise,</w:t>
+      </w:r>
+      <w:r>
+        <w:t xml:space="preserve"> and idea generation. </w:t>
+      </w:r>
+    </w:p>
+    <w:p>
+      <w:r>
+        <w:br w:type="page"/>
+      </w:r>
+    </w:p>
+    <w:p>
+      <w:pPr>
+        <w:rPr>
+          <w:b/>
+          <w:lang w:eastAsia="en-AU"/>
+        </w:rPr>
+      </w:pPr>
+    </w:p>
+    <w:p>
+      <w:pPr>
+        <w:jc w:val="left"/>
         <w:rPr>
           <w:rFonts w:ascii="Helvetica" w:eastAsia="Helvetica" w:hAnsi="Helvetica" w:cs="Helvetica"/>
           <w:b/>
@@ -973,13 +1293,792 @@
           <w:b/>
           <w:sz w:val="32"/>
         </w:rPr>
-        <w:t>Significant Contributions</w:t>
-      </w:r>
-    </w:p>
-    <w:p>
-      <w:pPr>
+        <w:t xml:space="preserve">Mowdown </w:t>
+      </w:r>
+      <w:r>
+        <w:rPr>
+          <w:rFonts w:ascii="Helvetica" w:eastAsia="Helvetica" w:hAnsi="Helvetica" w:cs="Helvetica"/>
+          <w:b/>
+          <w:sz w:val="32"/>
+        </w:rPr>
+        <w:t>Post-Mortem</w:t>
+      </w:r>
+    </w:p>
+    <w:p>
+      <w:pPr>
+        <w:rPr>
+          <w:b/>
+          <w:lang w:eastAsia="en-AU"/>
+        </w:rPr>
+      </w:pPr>
+    </w:p>
+    <w:p>
+      <w:pPr>
+        <w:rPr>
+          <w:i/>
+          <w:lang w:eastAsia="en-AU"/>
+        </w:rPr>
+      </w:pPr>
+      <w:r>
+        <w:rPr>
+          <w:i/>
+          <w:lang w:eastAsia="en-AU"/>
+        </w:rPr>
+        <w:t>What is the one thing your team did really well? What evidence can you show for it?</w:t>
+      </w:r>
+    </w:p>
+    <w:p>
+      <w:pPr>
+        <w:rPr>
+          <w:lang w:eastAsia="en-AU"/>
+        </w:rPr>
+      </w:pPr>
+      <w:r>
+        <w:rPr>
+          <w:lang w:eastAsia="en-AU"/>
+        </w:rPr>
+        <w:br/>
+      </w:r>
+      <w:r>
+        <w:rPr>
+          <w:lang w:eastAsia="en-AU"/>
+        </w:rPr>
+        <w:t>Analysis of the project’s Version Control statistics, correspondence and Sprint Sheets clearly demonstrates the team’s exceptional</w:t>
+      </w:r>
+      <w:r>
+        <w:rPr>
+          <w:lang w:eastAsia="en-AU"/>
+        </w:rPr>
+        <w:t xml:space="preserve"> ability to work collaboratively</w:t>
+      </w:r>
+      <w:r>
+        <w:rPr>
+          <w:lang w:eastAsia="en-AU"/>
+        </w:rPr>
+        <w:t>.</w:t>
+      </w:r>
+      <w:r>
+        <w:rPr>
+          <w:lang w:eastAsia="en-AU"/>
+        </w:rPr>
+        <w:t xml:space="preserve"> </w:t>
+      </w:r>
+      <w:r>
+        <w:rPr>
+          <w:lang w:eastAsia="en-AU"/>
+        </w:rPr>
+        <w:t>All team members made significant contributions</w:t>
+      </w:r>
+      <w:r>
+        <w:rPr>
+          <w:lang w:eastAsia="en-AU"/>
+        </w:rPr>
+        <w:t xml:space="preserve"> to the project</w:t>
+      </w:r>
+      <w:r>
+        <w:rPr>
+          <w:lang w:eastAsia="en-AU"/>
+        </w:rPr>
+        <w:t xml:space="preserve">, </w:t>
+      </w:r>
+      <w:r>
+        <w:rPr>
+          <w:lang w:eastAsia="en-AU"/>
+        </w:rPr>
+        <w:t>most of which exceeded th</w:t>
+      </w:r>
+      <w:r>
+        <w:rPr>
+          <w:lang w:eastAsia="en-AU"/>
+        </w:rPr>
+        <w:t xml:space="preserve">e expectations imposed on them by the group. Individual work was specialized, yet collaborative; </w:t>
+      </w:r>
+      <w:r>
+        <w:rPr>
+          <w:lang w:eastAsia="en-AU"/>
+        </w:rPr>
+        <w:t>most complex functionality was abstracted</w:t>
+      </w:r>
+      <w:r>
+        <w:rPr>
+          <w:lang w:eastAsia="en-AU"/>
+        </w:rPr>
+        <w:t xml:space="preserve"> where possible</w:t>
+      </w:r>
+      <w:r>
+        <w:rPr>
+          <w:lang w:eastAsia="en-AU"/>
+        </w:rPr>
+        <w:t xml:space="preserve"> </w:t>
+      </w:r>
+      <w:r>
+        <w:rPr>
+          <w:lang w:eastAsia="en-AU"/>
+        </w:rPr>
+        <w:t>to facilitate</w:t>
+      </w:r>
+      <w:r>
+        <w:rPr>
+          <w:lang w:eastAsia="en-AU"/>
+        </w:rPr>
+        <w:t xml:space="preserve"> simple implementation</w:t>
+      </w:r>
+      <w:r>
+        <w:rPr>
+          <w:lang w:eastAsia="en-AU"/>
+        </w:rPr>
+        <w:t xml:space="preserve"> of content</w:t>
+      </w:r>
+      <w:r>
+        <w:rPr>
+          <w:lang w:eastAsia="en-AU"/>
+        </w:rPr>
+        <w:t xml:space="preserve"> by other team mem</w:t>
+      </w:r>
+      <w:r>
+        <w:rPr>
+          <w:lang w:eastAsia="en-AU"/>
+        </w:rPr>
+        <w:t xml:space="preserve">bers when needed. </w:t>
+      </w:r>
+    </w:p>
+    <w:p>
+      <w:pPr>
+        <w:rPr>
+          <w:lang w:eastAsia="en-AU"/>
+        </w:rPr>
+      </w:pPr>
+    </w:p>
+    <w:p>
+      <w:pPr>
+        <w:rPr>
+          <w:lang w:eastAsia="en-AU"/>
+        </w:rPr>
+      </w:pPr>
+      <w:r>
+        <w:rPr>
+          <w:lang w:eastAsia="en-AU"/>
+        </w:rPr>
+        <w:t xml:space="preserve">Team members </w:t>
+      </w:r>
+      <w:r>
+        <w:rPr>
+          <w:lang w:eastAsia="en-AU"/>
+        </w:rPr>
+        <w:t>made consistent contributions to the project across the</w:t>
+      </w:r>
+      <w:r>
+        <w:rPr>
+          <w:lang w:eastAsia="en-AU"/>
+        </w:rPr>
+        <w:t xml:space="preserve"> entire</w:t>
+      </w:r>
+      <w:r>
+        <w:rPr>
+          <w:lang w:eastAsia="en-AU"/>
+        </w:rPr>
+        <w:t xml:space="preserve"> duration of development</w:t>
+      </w:r>
+      <w:r>
+        <w:rPr>
+          <w:lang w:eastAsia="en-AU"/>
+        </w:rPr>
+        <w:t>, making a total of 328 commits to the project’s Master branch</w:t>
+      </w:r>
+      <w:r>
+        <w:rPr>
+          <w:lang w:eastAsia="en-AU"/>
+        </w:rPr>
+        <w:t>, and several commits to 11 other branches</w:t>
+      </w:r>
+      <w:r>
+        <w:rPr>
+          <w:lang w:eastAsia="en-AU"/>
+        </w:rPr>
+        <w:t xml:space="preserve">. </w:t>
+      </w:r>
+      <w:r>
+        <w:rPr>
+          <w:lang w:eastAsia="en-AU"/>
+        </w:rPr>
+        <w:t xml:space="preserve">See </w:t>
+      </w:r>
+      <w:r>
+        <w:rPr>
+          <w:i/>
+          <w:lang w:eastAsia="en-AU"/>
+        </w:rPr>
+        <w:t>Figure 1.0</w:t>
+      </w:r>
+      <w:r>
+        <w:rPr>
+          <w:lang w:eastAsia="en-AU"/>
+        </w:rPr>
+        <w:t>.</w:t>
+      </w:r>
+    </w:p>
+    <w:p>
+      <w:pPr>
+        <w:rPr>
+          <w:noProof/>
+          <w:lang w:eastAsia="en-AU"/>
+        </w:rPr>
+      </w:pPr>
+    </w:p>
+    <w:p>
+      <w:pPr>
+        <w:jc w:val="center"/>
+        <w:rPr>
+          <w:lang w:eastAsia="en-AU"/>
+        </w:rPr>
+      </w:pPr>
+      <w:r>
+        <w:rPr>
+          <w:noProof/>
+          <w:lang w:eastAsia="en-AU"/>
+        </w:rPr>
+        <w:drawing>
+          <wp:inline distT="0" distB="0" distL="0" distR="0" wp14:anchorId="4AC10B62" wp14:editId="4EB7978E">
+            <wp:extent cx="5372523" cy="1020986"/>
+            <wp:effectExtent l="0" t="0" r="0" b="8255"/>
+            <wp:docPr id="1" name="Picture 1"/>
+            <wp:cNvGraphicFramePr>
+              <a:graphicFrameLocks xmlns:a="http://schemas.openxmlformats.org/drawingml/2006/main" noChangeAspect="1"/>
+            </wp:cNvGraphicFramePr>
+            <a:graphic xmlns:a="http://schemas.openxmlformats.org/drawingml/2006/main">
+              <a:graphicData uri="http://schemas.openxmlformats.org/drawingml/2006/picture">
+                <pic:pic xmlns:pic="http://schemas.openxmlformats.org/drawingml/2006/picture">
+                  <pic:nvPicPr>
+                    <pic:cNvPr id="1" name=""/>
+                    <pic:cNvPicPr/>
+                  </pic:nvPicPr>
+                  <pic:blipFill rotWithShape="1">
+                    <a:blip r:embed="rId14"/>
+                    <a:srcRect l="11803" t="43186" r="17183" b="32820"/>
+                    <a:stretch/>
+                  </pic:blipFill>
+                  <pic:spPr bwMode="auto">
+                    <a:xfrm>
+                      <a:off x="0" y="0"/>
+                      <a:ext cx="5657974" cy="1075233"/>
+                    </a:xfrm>
+                    <a:prstGeom prst="rect">
+                      <a:avLst/>
+                    </a:prstGeom>
+                    <a:ln>
+                      <a:noFill/>
+                    </a:ln>
+                    <a:extLst>
+                      <a:ext uri="{53640926-AAD7-44D8-BBD7-CCE9431645EC}">
+                        <a14:shadowObscured xmlns:a14="http://schemas.microsoft.com/office/drawing/2010/main"/>
+                      </a:ext>
+                    </a:extLst>
+                  </pic:spPr>
+                </pic:pic>
+              </a:graphicData>
+            </a:graphic>
+          </wp:inline>
+        </w:drawing>
+      </w:r>
+    </w:p>
+    <w:p>
+      <w:pPr>
+        <w:jc w:val="center"/>
+        <w:rPr>
+          <w:i/>
+          <w:lang w:eastAsia="en-AU"/>
+        </w:rPr>
+      </w:pPr>
+      <w:r>
+        <w:rPr>
+          <w:b/>
+          <w:lang w:eastAsia="en-AU"/>
+        </w:rPr>
+        <w:t xml:space="preserve">Figure 1.0 </w:t>
+      </w:r>
+      <w:r>
+        <w:rPr>
+          <w:i/>
+          <w:lang w:eastAsia="en-AU"/>
+        </w:rPr>
+        <w:t>Contributions to Mowdown over the entire project duration</w:t>
+      </w:r>
+    </w:p>
+    <w:p>
+      <w:pPr>
+        <w:rPr>
+          <w:lang w:eastAsia="en-AU"/>
+        </w:rPr>
+      </w:pPr>
+    </w:p>
+    <w:p>
+      <w:pPr>
+        <w:rPr>
+          <w:i/>
+          <w:lang w:eastAsia="en-AU"/>
+        </w:rPr>
+      </w:pPr>
+      <w:r>
+        <w:rPr>
+          <w:i/>
+          <w:lang w:eastAsia="en-AU"/>
+        </w:rPr>
+        <w:t>If you had another sprint to work on the game, what would be the 3 highest priority user stories</w:t>
+      </w:r>
+    </w:p>
+    <w:p>
+      <w:pPr>
+        <w:rPr>
+          <w:lang w:eastAsia="en-AU"/>
+        </w:rPr>
+      </w:pPr>
+    </w:p>
+    <w:p>
+      <w:pPr>
+        <w:rPr>
+          <w:lang w:eastAsia="en-AU"/>
+        </w:rPr>
+      </w:pPr>
+      <w:r>
+        <w:rPr>
+          <w:lang w:eastAsia="en-AU"/>
+        </w:rPr>
+        <w:t xml:space="preserve">If the team had one more sprint to work on this game the most important use case would be to add a tutorial to replace the constant tutorial messages in the game. Balancing would then be next on the list so as to deliver a favourable experience to the player. </w:t>
+      </w:r>
+      <w:r>
+        <w:rPr>
+          <w:iCs/>
+          <w:lang w:eastAsia="en-AU"/>
+        </w:rPr>
+        <w:t>Lastly the team would attempt to implement the final mower chassis which has already been modeled and textured</w:t>
+      </w:r>
+      <w:r>
+        <w:rPr>
+          <w:iCs/>
+          <w:lang w:eastAsia="en-AU"/>
+        </w:rPr>
+        <w:t>.</w:t>
+      </w:r>
+      <w:r>
+        <w:rPr>
+          <w:iCs/>
+          <w:lang w:eastAsia="en-AU"/>
+        </w:rPr>
+        <w:t>.</w:t>
+      </w:r>
+    </w:p>
+    <w:p>
+      <w:pPr>
+        <w:rPr>
+          <w:lang w:eastAsia="en-AU"/>
+        </w:rPr>
+      </w:pPr>
+    </w:p>
+    <w:p>
+      <w:pPr>
+        <w:rPr>
+          <w:i/>
+          <w:lang w:eastAsia="en-AU"/>
+        </w:rPr>
+      </w:pPr>
+      <w:r>
+        <w:rPr>
+          <w:i/>
+          <w:lang w:eastAsia="en-AU"/>
+        </w:rPr>
+        <w:t>Write one paragraph response to each of the assessment criteria. Provide evidence when possible to support your claims. Evidences can be part of the appendix for this document.</w:t>
+      </w:r>
+    </w:p>
+    <w:p>
+      <w:pPr>
+        <w:rPr>
+          <w:b/>
+          <w:lang w:eastAsia="en-AU"/>
+        </w:rPr>
+      </w:pPr>
+    </w:p>
+    <w:p>
+      <w:pPr>
+        <w:ind w:firstLine="851"/>
         <w:jc w:val="left"/>
         <w:rPr>
+          <w:i/>
+          <w:lang w:eastAsia="en-AU"/>
+        </w:rPr>
+      </w:pPr>
+      <w:r>
+        <w:rPr>
+          <w:i/>
+          <w:lang w:eastAsia="en-AU"/>
+        </w:rPr>
+        <w:t>Timely and accurate sprint reports and presentations</w:t>
+      </w:r>
+    </w:p>
+    <w:p>
+      <w:pPr>
+        <w:rPr>
+          <w:lang w:eastAsia="en-AU"/>
+        </w:rPr>
+      </w:pPr>
+    </w:p>
+    <w:p>
+      <w:pPr>
+        <w:rPr>
+          <w:lang w:eastAsia="en-AU"/>
+        </w:rPr>
+      </w:pPr>
+      <w:r>
+        <w:rPr>
+          <w:lang w:eastAsia="en-AU"/>
+        </w:rPr>
+        <w:t>The team always endeavoured to provide an accurate representation of their completed work in all their sprint reports. Even when the team completed very little work in sprint five the team did not attempt to ‘rewrite history’ to deliver a favourable report rather the team expressed its difficulties and made moves to complete the uncompleted work in the following week when the team had more time.</w:t>
+      </w:r>
+    </w:p>
+    <w:p>
+      <w:pPr>
+        <w:rPr>
+          <w:lang w:eastAsia="en-AU"/>
+        </w:rPr>
+      </w:pPr>
+    </w:p>
+    <w:p>
+      <w:pPr>
+        <w:ind w:firstLine="851"/>
+        <w:rPr>
+          <w:i/>
+          <w:lang w:eastAsia="en-AU"/>
+        </w:rPr>
+      </w:pPr>
+      <w:r>
+        <w:rPr>
+          <w:i/>
+          <w:lang w:eastAsia="en-AU"/>
+        </w:rPr>
+        <w:t>Evidence of iterative development with user testing</w:t>
+      </w:r>
+    </w:p>
+    <w:p>
+      <w:pPr>
+        <w:rPr>
+          <w:lang w:eastAsia="en-AU"/>
+        </w:rPr>
+      </w:pPr>
+    </w:p>
+    <w:p>
+      <w:pPr>
+        <w:rPr>
+          <w:lang w:eastAsia="en-AU"/>
+        </w:rPr>
+      </w:pPr>
+      <w:r>
+        <w:rPr>
+          <w:lang w:eastAsia="en-AU"/>
+        </w:rPr>
+        <w:t>The team conducted prototype testing with the public during sprint 2. Many things were suggested and most of them were added into sprint 3 or implemented in further sprints. Things added from user input include the addition of arrow key controls, environmental damage, and activatable attachments.</w:t>
+      </w:r>
+    </w:p>
+    <w:p>
+      <w:pPr>
+        <w:rPr>
+          <w:lang w:eastAsia="en-AU"/>
+        </w:rPr>
+      </w:pPr>
+    </w:p>
+    <w:p>
+      <w:pPr>
+        <w:ind w:firstLine="851"/>
+        <w:rPr>
+          <w:i/>
+          <w:lang w:eastAsia="en-AU"/>
+        </w:rPr>
+      </w:pPr>
+      <w:r>
+        <w:rPr>
+          <w:i/>
+          <w:lang w:eastAsia="en-AU"/>
+        </w:rPr>
+        <w:lastRenderedPageBreak/>
+        <w:t>Problem solving and communication within the team and with publisher</w:t>
+      </w:r>
+    </w:p>
+    <w:p>
+      <w:pPr>
+        <w:rPr>
+          <w:lang w:eastAsia="en-AU"/>
+        </w:rPr>
+      </w:pPr>
+    </w:p>
+    <w:p>
+      <w:pPr>
+        <w:rPr>
+          <w:lang w:eastAsia="en-AU"/>
+        </w:rPr>
+      </w:pPr>
+      <w:r>
+        <w:rPr>
+          <w:lang w:eastAsia="en-AU"/>
+        </w:rPr>
+        <w:t>Upon looking at the specifications of the game the team decided that a two dimensional perspective would be detrimental to the quality of the game. However as the publisher wanted some form of two dimensional perspective the team added a top-down camera that would adjust depending on the distance between the player and the bot. The camera would automatically adjust so that the bot and the player would always be in frame.</w:t>
+      </w:r>
+    </w:p>
+    <w:p>
+      <w:pPr>
+        <w:rPr>
+          <w:lang w:eastAsia="en-AU"/>
+        </w:rPr>
+      </w:pPr>
+    </w:p>
+    <w:p>
+      <w:pPr>
+        <w:ind w:firstLine="851"/>
+        <w:rPr>
+          <w:i/>
+          <w:lang w:eastAsia="en-AU"/>
+        </w:rPr>
+      </w:pPr>
+      <w:r>
+        <w:rPr>
+          <w:i/>
+          <w:lang w:eastAsia="en-AU"/>
+        </w:rPr>
+        <w:t>Completeness and polish of the game</w:t>
+      </w:r>
+    </w:p>
+    <w:p>
+      <w:pPr>
+        <w:rPr>
+          <w:lang w:eastAsia="en-AU"/>
+        </w:rPr>
+      </w:pPr>
+      <w:r>
+        <w:rPr>
+          <w:lang w:eastAsia="en-AU"/>
+        </w:rPr>
+        <w:br/>
+      </w:r>
+      <w:r>
+        <w:rPr>
+          <w:lang w:eastAsia="en-AU"/>
+        </w:rPr>
+        <w:t xml:space="preserve">The game exhibits its completeness and polish through the quality and quantity of its assets, and through the complex behaviours which emerge by means of </w:t>
+      </w:r>
+      <w:r>
+        <w:rPr>
+          <w:lang w:eastAsia="en-AU"/>
+        </w:rPr>
+        <w:t>the game system, and the user’s ability to make vital avatar-customization decisions to reflect their play-style.</w:t>
+      </w:r>
+      <w:r>
+        <w:rPr>
+          <w:lang w:eastAsia="en-AU"/>
+        </w:rPr>
+        <w:t xml:space="preserve"> </w:t>
+      </w:r>
+    </w:p>
+    <w:p>
+      <w:pPr>
+        <w:rPr>
+          <w:lang w:eastAsia="en-AU"/>
+        </w:rPr>
+      </w:pPr>
+    </w:p>
+    <w:p>
+      <w:pPr>
+        <w:rPr>
+          <w:lang w:eastAsia="en-AU"/>
+        </w:rPr>
+      </w:pPr>
+      <w:r>
+        <w:rPr>
+          <w:lang w:eastAsia="en-AU"/>
+        </w:rPr>
+        <w:t>The game sports detailed vehicle and attachment models, as well as detailed and realistic</w:t>
+      </w:r>
+      <w:r>
+        <w:rPr>
+          <w:lang w:eastAsia="en-AU"/>
+        </w:rPr>
+        <w:t xml:space="preserve"> game</w:t>
+      </w:r>
+      <w:r>
+        <w:rPr>
+          <w:lang w:eastAsia="en-AU"/>
+        </w:rPr>
+        <w:t xml:space="preserve"> environments, which </w:t>
+      </w:r>
+      <w:r>
+        <w:rPr>
+          <w:lang w:eastAsia="en-AU"/>
+        </w:rPr>
+        <w:t>undoubtedly</w:t>
+      </w:r>
+      <w:r>
+        <w:rPr>
+          <w:lang w:eastAsia="en-AU"/>
+        </w:rPr>
+        <w:t xml:space="preserve"> contribute to the game’s sense of ‘polish’</w:t>
+      </w:r>
+      <w:r>
+        <w:rPr>
+          <w:lang w:eastAsia="en-AU"/>
+        </w:rPr>
+        <w:t>, and the player</w:t>
+      </w:r>
+      <w:r>
+        <w:rPr>
+          <w:lang w:eastAsia="en-AU"/>
+        </w:rPr>
+        <w:t xml:space="preserve">’s engagement. </w:t>
+      </w:r>
+      <w:r>
+        <w:rPr>
+          <w:lang w:eastAsia="en-AU"/>
+        </w:rPr>
+        <w:t>All game scenes have been carefully lit and colour graded to enhance the game’s aesthetics.</w:t>
+      </w:r>
+    </w:p>
+    <w:p>
+      <w:pPr>
+        <w:rPr>
+          <w:lang w:eastAsia="en-AU"/>
+        </w:rPr>
+      </w:pPr>
+    </w:p>
+    <w:p>
+      <w:pPr>
+        <w:rPr>
+          <w:lang w:eastAsia="en-AU"/>
+        </w:rPr>
+      </w:pPr>
+      <w:r>
+        <w:rPr>
+          <w:lang w:eastAsia="en-AU"/>
+        </w:rPr>
+        <w:t>The game presents unique, animated user interfaces to the player, including the interactive ‘mobile phone’ interface, and the ’</w:t>
+      </w:r>
+      <w:r>
+        <w:rPr>
+          <w:i/>
+          <w:lang w:eastAsia="en-AU"/>
+        </w:rPr>
+        <w:t>auto-battle</w:t>
+      </w:r>
+      <w:r>
+        <w:rPr>
+          <w:i/>
+          <w:lang w:eastAsia="en-AU"/>
+        </w:rPr>
+        <w:t xml:space="preserve"> demo</w:t>
+      </w:r>
+      <w:r>
+        <w:rPr>
+          <w:lang w:eastAsia="en-AU"/>
+        </w:rPr>
+        <w:t xml:space="preserve">’ menu interface. </w:t>
+      </w:r>
+    </w:p>
+    <w:p>
+      <w:pPr>
+        <w:rPr>
+          <w:lang w:eastAsia="en-AU"/>
+        </w:rPr>
+      </w:pPr>
+    </w:p>
+    <w:p>
+      <w:pPr>
+        <w:ind w:firstLine="851"/>
+        <w:rPr>
+          <w:i/>
+          <w:lang w:eastAsia="en-AU"/>
+        </w:rPr>
+      </w:pPr>
+      <w:r>
+        <w:rPr>
+          <w:i/>
+          <w:lang w:eastAsia="en-AU"/>
+        </w:rPr>
+        <w:t>Creativity and interesting features</w:t>
+      </w:r>
+    </w:p>
+    <w:p>
+      <w:pPr>
+        <w:rPr>
+          <w:lang w:eastAsia="en-AU"/>
+        </w:rPr>
+      </w:pPr>
+    </w:p>
+    <w:p>
+      <w:pPr>
+        <w:rPr>
+          <w:lang w:eastAsia="en-AU"/>
+        </w:rPr>
+      </w:pPr>
+      <w:r>
+        <w:rPr>
+          <w:lang w:eastAsia="en-AU"/>
+        </w:rPr>
+        <w:t>The team wanted to provide a progressive experience for the player but not fall into the trap of most RPG’s where the upgrades would be purely mechanical. To work towards this endeavour the team made a new model for every attachment and almost all attachments had their own playstyle - the spike would encourage ramming your opponent whereas the flipper would encourage moving up to the opponent and strategically activating the attachment.</w:t>
+      </w:r>
+    </w:p>
+    <w:p>
+      <w:pPr>
+        <w:rPr>
+          <w:lang w:eastAsia="en-AU"/>
+        </w:rPr>
+      </w:pPr>
+    </w:p>
+    <w:p>
+      <w:pPr>
+        <w:ind w:firstLine="851"/>
+        <w:rPr>
+          <w:i/>
+          <w:lang w:eastAsia="en-AU"/>
+        </w:rPr>
+      </w:pPr>
+      <w:r>
+        <w:rPr>
+          <w:i/>
+          <w:lang w:eastAsia="en-AU"/>
+        </w:rPr>
+        <w:t>Evidence that game is fun</w:t>
+      </w:r>
+    </w:p>
+    <w:p>
+      <w:pPr>
+        <w:rPr>
+          <w:lang w:eastAsia="en-AU"/>
+        </w:rPr>
+      </w:pPr>
+    </w:p>
+    <w:p>
+      <w:pPr>
+        <w:rPr>
+          <w:lang w:eastAsia="en-AU"/>
+        </w:rPr>
+      </w:pPr>
+      <w:r>
+        <w:rPr>
+          <w:lang w:eastAsia="en-AU"/>
+        </w:rPr>
+        <w:t>In all of our tests</w:t>
+      </w:r>
+      <w:r>
+        <w:rPr>
+          <w:lang w:eastAsia="en-AU"/>
+        </w:rPr>
+        <w:t>,</w:t>
+      </w:r>
+      <w:r>
+        <w:rPr>
+          <w:lang w:eastAsia="en-AU"/>
+        </w:rPr>
+        <w:t xml:space="preserve"> testers expressed an interest in continuing to play the game. Despite testing periods being up to an hour testers would not become disinterested in the game and continued to give useful feedback and play the game. Furthermore upon completion of the trailer the team distributed the trailer to testers and all of them expressed interest in a chance to play the game again.</w:t>
+      </w:r>
+    </w:p>
+    <w:p>
+      <w:pPr>
+        <w:jc w:val="left"/>
+        <w:rPr>
           <w:rFonts w:ascii="Helvetica" w:eastAsia="Helvetica" w:hAnsi="Helvetica" w:cs="Helvetica"/>
           <w:b/>
           <w:sz w:val="32"/>
@@ -998,531 +2097,295 @@
       <w:pPr>
         <w:jc w:val="left"/>
         <w:rPr>
-          <w:rFonts w:eastAsia="Times New Roman" w:cs="Times New Roman"/>
-          <w:lang w:eastAsia="en-AU"/>
-        </w:rPr>
-      </w:pPr>
-      <w:r>
-        <w:rPr>
-          <w:rFonts w:ascii="Cambria" w:eastAsia="Times New Roman" w:hAnsi="Cambria" w:cs="Times New Roman"/>
-          <w:b/>
-          <w:bCs/>
-          <w:color w:val="000000"/>
-          <w:lang w:eastAsia="en-AU"/>
-        </w:rPr>
-        <w:lastRenderedPageBreak/>
-        <w:t>What is the one thing your team did really well? What evidence can you show for it?</w:t>
-      </w:r>
-    </w:p>
-    <w:p>
-      <w:pPr>
-        <w:spacing w:after="240"/>
+          <w:rFonts w:ascii="Helvetica" w:eastAsia="Helvetica" w:hAnsi="Helvetica" w:cs="Helvetica"/>
+          <w:b/>
+          <w:sz w:val="32"/>
+        </w:rPr>
+      </w:pPr>
+    </w:p>
+    <w:p>
+      <w:pPr>
         <w:jc w:val="left"/>
         <w:rPr>
-          <w:rFonts w:eastAsia="Times New Roman" w:cs="Times New Roman"/>
-          <w:lang w:eastAsia="en-AU"/>
-        </w:rPr>
-      </w:pPr>
-      <w:r>
-        <w:rPr>
-          <w:rFonts w:eastAsia="Times New Roman" w:cs="Times New Roman"/>
-          <w:lang w:eastAsia="en-AU"/>
-        </w:rPr>
-        <w:br/>
-      </w:r>
-      <w:r>
-        <w:rPr>
-          <w:rFonts w:eastAsia="Times New Roman" w:cs="Times New Roman"/>
-          <w:lang w:eastAsia="en-AU"/>
-        </w:rPr>
-        <w:br/>
+          <w:rFonts w:ascii="Helvetica" w:eastAsia="Helvetica" w:hAnsi="Helvetica" w:cs="Helvetica"/>
+          <w:b/>
+          <w:sz w:val="32"/>
+        </w:rPr>
+      </w:pPr>
+      <w:r>
+        <w:rPr>
+          <w:rFonts w:ascii="Helvetica" w:eastAsia="Helvetica" w:hAnsi="Helvetica" w:cs="Helvetica"/>
+          <w:b/>
+          <w:sz w:val="32"/>
+        </w:rPr>
+        <w:t>Preferred Mark Distribution</w:t>
       </w:r>
     </w:p>
     <w:p>
       <w:pPr>
         <w:jc w:val="left"/>
         <w:rPr>
-          <w:rFonts w:eastAsia="Times New Roman" w:cs="Times New Roman"/>
-          <w:lang w:eastAsia="en-AU"/>
-        </w:rPr>
-      </w:pPr>
-      <w:r>
-        <w:rPr>
-          <w:rFonts w:ascii="Cambria" w:eastAsia="Times New Roman" w:hAnsi="Cambria" w:cs="Times New Roman"/>
-          <w:b/>
-          <w:bCs/>
-          <w:color w:val="000000"/>
-          <w:lang w:eastAsia="en-AU"/>
-        </w:rPr>
-        <w:t xml:space="preserve">If you had another sprint to work on the game, what would be the 3 highest priority user </w:t>
-      </w:r>
-      <w:proofErr w:type="gramStart"/>
-      <w:r>
-        <w:rPr>
-          <w:rFonts w:ascii="Cambria" w:eastAsia="Times New Roman" w:hAnsi="Cambria" w:cs="Times New Roman"/>
-          <w:b/>
-          <w:bCs/>
-          <w:color w:val="000000"/>
-          <w:lang w:eastAsia="en-AU"/>
-        </w:rPr>
-        <w:t>stories</w:t>
-      </w:r>
-      <w:proofErr w:type="gramEnd"/>
-    </w:p>
-    <w:p>
-      <w:pPr>
-        <w:jc w:val="left"/>
-        <w:rPr>
-          <w:rFonts w:eastAsia="Times New Roman" w:cs="Times New Roman"/>
-          <w:lang w:eastAsia="en-AU"/>
-        </w:rPr>
-      </w:pPr>
-    </w:p>
-    <w:p>
-      <w:pPr>
-        <w:jc w:val="left"/>
-        <w:rPr>
-          <w:rFonts w:eastAsia="Times New Roman" w:cs="Times New Roman"/>
-          <w:lang w:eastAsia="en-AU"/>
-        </w:rPr>
-      </w:pPr>
-      <w:r>
-        <w:rPr>
-          <w:rFonts w:ascii="Cambria" w:eastAsia="Times New Roman" w:hAnsi="Cambria" w:cs="Times New Roman"/>
-          <w:color w:val="000000"/>
-          <w:lang w:eastAsia="en-AU"/>
-        </w:rPr>
-        <w:t xml:space="preserve">If the team had one more sprint to work on this game the most important use case would be to add a tutorial to replace the constant tutorial messages in the game. Balancing would then be next on the list so as to deliver a favourable experience to the player. </w:t>
-      </w:r>
-      <w:r>
-        <w:rPr>
-          <w:rFonts w:ascii="Cambria" w:eastAsia="Times New Roman" w:hAnsi="Cambria" w:cs="Times New Roman"/>
-          <w:i/>
-          <w:iCs/>
-          <w:color w:val="000000"/>
-          <w:lang w:eastAsia="en-AU"/>
-        </w:rPr>
-        <w:t xml:space="preserve">Lastly the team would attempt to implement the final mower chassis which has already been </w:t>
-      </w:r>
-      <w:proofErr w:type="spellStart"/>
-      <w:r>
-        <w:rPr>
-          <w:rFonts w:ascii="Cambria" w:eastAsia="Times New Roman" w:hAnsi="Cambria" w:cs="Times New Roman"/>
-          <w:i/>
-          <w:iCs/>
-          <w:color w:val="000000"/>
-          <w:lang w:eastAsia="en-AU"/>
-        </w:rPr>
-        <w:t>modeled</w:t>
-      </w:r>
-      <w:proofErr w:type="spellEnd"/>
-      <w:r>
-        <w:rPr>
-          <w:rFonts w:ascii="Cambria" w:eastAsia="Times New Roman" w:hAnsi="Cambria" w:cs="Times New Roman"/>
-          <w:i/>
-          <w:iCs/>
-          <w:color w:val="000000"/>
-          <w:lang w:eastAsia="en-AU"/>
-        </w:rPr>
-        <w:t xml:space="preserve"> and textured (Anyone got a better idea?).</w:t>
-      </w:r>
-    </w:p>
-    <w:p>
-      <w:pPr>
-        <w:spacing w:after="240"/>
-        <w:jc w:val="left"/>
-        <w:rPr>
-          <w:rFonts w:eastAsia="Times New Roman" w:cs="Times New Roman"/>
-          <w:lang w:eastAsia="en-AU"/>
-        </w:rPr>
-      </w:pPr>
-    </w:p>
-    <w:p>
-      <w:pPr>
-        <w:jc w:val="left"/>
-        <w:rPr>
-          <w:rFonts w:eastAsia="Times New Roman" w:cs="Times New Roman"/>
-          <w:lang w:eastAsia="en-AU"/>
-        </w:rPr>
-      </w:pPr>
-      <w:r>
-        <w:rPr>
-          <w:rFonts w:ascii="Cambria" w:eastAsia="Times New Roman" w:hAnsi="Cambria" w:cs="Times New Roman"/>
-          <w:b/>
-          <w:bCs/>
-          <w:color w:val="000000"/>
-          <w:lang w:eastAsia="en-AU"/>
-        </w:rPr>
-        <w:t>Write one paragraph response to each of the assessment criteria. Provide evidence when possible to support your claims. Evidences can be part of the appendix for this document.</w:t>
-      </w:r>
-    </w:p>
-    <w:p>
-      <w:pPr>
-        <w:jc w:val="left"/>
-        <w:rPr>
-          <w:rFonts w:eastAsia="Times New Roman" w:cs="Times New Roman"/>
-          <w:lang w:eastAsia="en-AU"/>
-        </w:rPr>
-      </w:pPr>
-    </w:p>
-    <w:p>
-      <w:pPr>
-        <w:ind w:left="720"/>
-        <w:jc w:val="left"/>
-        <w:rPr>
-          <w:rFonts w:eastAsia="Times New Roman" w:cs="Times New Roman"/>
-          <w:lang w:eastAsia="en-AU"/>
-        </w:rPr>
-      </w:pPr>
-      <w:r>
-        <w:rPr>
-          <w:rFonts w:ascii="Cambria" w:eastAsia="Times New Roman" w:hAnsi="Cambria" w:cs="Times New Roman"/>
-          <w:b/>
-          <w:bCs/>
-          <w:color w:val="000000"/>
-          <w:lang w:eastAsia="en-AU"/>
-        </w:rPr>
-        <w:t>Timely and accurate sprint reports and presentations</w:t>
-      </w:r>
-    </w:p>
-    <w:p>
-      <w:pPr>
-        <w:jc w:val="left"/>
-        <w:rPr>
-          <w:rFonts w:eastAsia="Times New Roman" w:cs="Times New Roman"/>
-          <w:lang w:eastAsia="en-AU"/>
-        </w:rPr>
-      </w:pPr>
-    </w:p>
-    <w:p>
-      <w:pPr>
-        <w:jc w:val="left"/>
-        <w:rPr>
-          <w:rFonts w:eastAsia="Times New Roman" w:cs="Times New Roman"/>
-          <w:lang w:eastAsia="en-AU"/>
-        </w:rPr>
-      </w:pPr>
-      <w:r>
-        <w:rPr>
-          <w:rFonts w:ascii="Cambria" w:eastAsia="Times New Roman" w:hAnsi="Cambria" w:cs="Times New Roman"/>
-          <w:color w:val="000000"/>
-          <w:lang w:eastAsia="en-AU"/>
-        </w:rPr>
-        <w:t>The team always endeavoured to provide an accurate representation of their completed work in all their sprint reports. Even when the team completed very little work in sprint five the team did not attempt to ‘rewrite history’ to deliver a favourable report rather the team expressed its difficulties and made moves to complete the uncompleted work in the following week when the team had more time.</w:t>
-      </w:r>
-    </w:p>
-    <w:p>
-      <w:pPr>
-        <w:spacing w:after="240"/>
-        <w:jc w:val="left"/>
-        <w:rPr>
-          <w:rFonts w:eastAsia="Times New Roman" w:cs="Times New Roman"/>
-          <w:lang w:eastAsia="en-AU"/>
-        </w:rPr>
-      </w:pPr>
-    </w:p>
-    <w:p>
-      <w:pPr>
-        <w:ind w:left="720"/>
-        <w:jc w:val="left"/>
-        <w:rPr>
-          <w:rFonts w:eastAsia="Times New Roman" w:cs="Times New Roman"/>
-          <w:lang w:eastAsia="en-AU"/>
-        </w:rPr>
-      </w:pPr>
-      <w:r>
-        <w:rPr>
-          <w:rFonts w:ascii="Cambria" w:eastAsia="Times New Roman" w:hAnsi="Cambria" w:cs="Times New Roman"/>
-          <w:b/>
-          <w:bCs/>
-          <w:color w:val="000000"/>
-          <w:lang w:eastAsia="en-AU"/>
-        </w:rPr>
-        <w:t>Evidence of iterative development with user testing</w:t>
-      </w:r>
-    </w:p>
-    <w:p>
-      <w:pPr>
-        <w:jc w:val="left"/>
-        <w:rPr>
-          <w:rFonts w:eastAsia="Times New Roman" w:cs="Times New Roman"/>
-          <w:lang w:eastAsia="en-AU"/>
-        </w:rPr>
-      </w:pPr>
-    </w:p>
-    <w:p>
-      <w:pPr>
-        <w:jc w:val="left"/>
-        <w:rPr>
-          <w:rFonts w:eastAsia="Times New Roman" w:cs="Times New Roman"/>
-          <w:lang w:eastAsia="en-AU"/>
-        </w:rPr>
-      </w:pPr>
-      <w:r>
-        <w:rPr>
-          <w:rFonts w:ascii="Cambria" w:eastAsia="Times New Roman" w:hAnsi="Cambria" w:cs="Times New Roman"/>
-          <w:color w:val="000000"/>
-          <w:lang w:eastAsia="en-AU"/>
-        </w:rPr>
-        <w:t xml:space="preserve">The team conducted prototype testing with the public during sprint 2. Many things were suggested and most of them were added into sprint 3 or implemented in further sprints. Things added from user input include the addition of arrow key controls, environmental damage, and </w:t>
-      </w:r>
-      <w:proofErr w:type="spellStart"/>
-      <w:r>
-        <w:rPr>
-          <w:rFonts w:ascii="Cambria" w:eastAsia="Times New Roman" w:hAnsi="Cambria" w:cs="Times New Roman"/>
-          <w:color w:val="000000"/>
-          <w:lang w:eastAsia="en-AU"/>
-        </w:rPr>
-        <w:t>activatable</w:t>
-      </w:r>
-      <w:proofErr w:type="spellEnd"/>
-      <w:r>
-        <w:rPr>
-          <w:rFonts w:ascii="Cambria" w:eastAsia="Times New Roman" w:hAnsi="Cambria" w:cs="Times New Roman"/>
-          <w:color w:val="000000"/>
-          <w:lang w:eastAsia="en-AU"/>
-        </w:rPr>
-        <w:t xml:space="preserve"> attachments.</w:t>
-      </w:r>
-    </w:p>
-    <w:p>
-      <w:pPr>
-        <w:spacing w:after="240"/>
-        <w:jc w:val="left"/>
-        <w:rPr>
-          <w:rFonts w:eastAsia="Times New Roman" w:cs="Times New Roman"/>
-          <w:lang w:eastAsia="en-AU"/>
-        </w:rPr>
-      </w:pPr>
-    </w:p>
-    <w:p>
-      <w:pPr>
-        <w:ind w:left="720"/>
-        <w:jc w:val="left"/>
-        <w:rPr>
-          <w:rFonts w:eastAsia="Times New Roman" w:cs="Times New Roman"/>
-          <w:lang w:eastAsia="en-AU"/>
-        </w:rPr>
-      </w:pPr>
-      <w:r>
-        <w:rPr>
-          <w:rFonts w:ascii="Cambria" w:eastAsia="Times New Roman" w:hAnsi="Cambria" w:cs="Times New Roman"/>
-          <w:b/>
-          <w:bCs/>
-          <w:color w:val="000000"/>
-          <w:lang w:eastAsia="en-AU"/>
-        </w:rPr>
-        <w:t>Problem solving and communication within the team and with publisher</w:t>
-      </w:r>
-    </w:p>
-    <w:p>
-      <w:pPr>
-        <w:jc w:val="left"/>
-        <w:rPr>
-          <w:rFonts w:eastAsia="Times New Roman" w:cs="Times New Roman"/>
-          <w:lang w:eastAsia="en-AU"/>
-        </w:rPr>
-      </w:pPr>
-    </w:p>
-    <w:p>
-      <w:pPr>
-        <w:jc w:val="left"/>
-        <w:rPr>
-          <w:rFonts w:eastAsia="Times New Roman" w:cs="Times New Roman"/>
-          <w:lang w:eastAsia="en-AU"/>
-        </w:rPr>
-      </w:pPr>
-      <w:r>
-        <w:rPr>
-          <w:rFonts w:ascii="Cambria" w:eastAsia="Times New Roman" w:hAnsi="Cambria" w:cs="Times New Roman"/>
-          <w:color w:val="000000"/>
-          <w:lang w:eastAsia="en-AU"/>
-        </w:rPr>
-        <w:t>Upon looking at the specifications of the game the team decided that a two dimensional perspective would be detrimental to the quality of the game. However as the publisher wanted some form of two dimensional perspective the team added a top-down camera that would adjust depending on the distance between the player and the bot. The camera would automatically adjust so that the bot and the player would always be in frame.</w:t>
-      </w:r>
-    </w:p>
-    <w:p>
-      <w:pPr>
-        <w:spacing w:after="240"/>
-        <w:jc w:val="left"/>
-        <w:rPr>
-          <w:rFonts w:eastAsia="Times New Roman" w:cs="Times New Roman"/>
-          <w:lang w:eastAsia="en-AU"/>
-        </w:rPr>
-      </w:pPr>
-    </w:p>
-    <w:p>
-      <w:pPr>
-        <w:ind w:left="720"/>
-        <w:jc w:val="left"/>
-        <w:rPr>
-          <w:rFonts w:eastAsia="Times New Roman" w:cs="Times New Roman"/>
-          <w:lang w:eastAsia="en-AU"/>
-        </w:rPr>
-      </w:pPr>
-      <w:r>
-        <w:rPr>
-          <w:rFonts w:ascii="Cambria" w:eastAsia="Times New Roman" w:hAnsi="Cambria" w:cs="Times New Roman"/>
-          <w:b/>
-          <w:bCs/>
-          <w:color w:val="000000"/>
-          <w:lang w:eastAsia="en-AU"/>
-        </w:rPr>
-        <w:t>Completeness and polish of the game</w:t>
-      </w:r>
-    </w:p>
-    <w:p>
-      <w:pPr>
-        <w:spacing w:after="240"/>
-        <w:jc w:val="left"/>
-        <w:rPr>
-          <w:rFonts w:eastAsia="Times New Roman" w:cs="Times New Roman"/>
-          <w:lang w:eastAsia="en-AU"/>
-        </w:rPr>
-      </w:pPr>
-      <w:r>
-        <w:rPr>
-          <w:rFonts w:eastAsia="Times New Roman" w:cs="Times New Roman"/>
-          <w:lang w:eastAsia="en-AU"/>
-        </w:rPr>
-        <w:br/>
-      </w:r>
-      <w:r>
-        <w:rPr>
-          <w:rFonts w:eastAsia="Times New Roman" w:cs="Times New Roman"/>
-          <w:lang w:eastAsia="en-AU"/>
-        </w:rPr>
-        <w:br/>
-      </w:r>
-      <w:r>
-        <w:rPr>
-          <w:rFonts w:eastAsia="Times New Roman" w:cs="Times New Roman"/>
-          <w:lang w:eastAsia="en-AU"/>
-        </w:rPr>
-        <w:lastRenderedPageBreak/>
-        <w:br/>
-      </w:r>
-    </w:p>
-    <w:p>
-      <w:pPr>
-        <w:ind w:left="720"/>
-        <w:jc w:val="left"/>
-        <w:rPr>
-          <w:rFonts w:eastAsia="Times New Roman" w:cs="Times New Roman"/>
-          <w:lang w:eastAsia="en-AU"/>
-        </w:rPr>
-      </w:pPr>
-      <w:r>
-        <w:rPr>
-          <w:rFonts w:ascii="Cambria" w:eastAsia="Times New Roman" w:hAnsi="Cambria" w:cs="Times New Roman"/>
-          <w:b/>
-          <w:bCs/>
-          <w:color w:val="000000"/>
-          <w:lang w:eastAsia="en-AU"/>
-        </w:rPr>
-        <w:t>Creativity and interesting features</w:t>
-      </w:r>
-    </w:p>
-    <w:p>
-      <w:pPr>
-        <w:jc w:val="left"/>
-        <w:rPr>
-          <w:rFonts w:eastAsia="Times New Roman" w:cs="Times New Roman"/>
-          <w:lang w:eastAsia="en-AU"/>
-        </w:rPr>
-      </w:pPr>
-    </w:p>
-    <w:p>
-      <w:pPr>
-        <w:jc w:val="left"/>
-        <w:rPr>
-          <w:rFonts w:eastAsia="Times New Roman" w:cs="Times New Roman"/>
-          <w:lang w:eastAsia="en-AU"/>
-        </w:rPr>
-      </w:pPr>
-      <w:r>
-        <w:rPr>
-          <w:rFonts w:ascii="Cambria" w:eastAsia="Times New Roman" w:hAnsi="Cambria" w:cs="Times New Roman"/>
-          <w:color w:val="000000"/>
-          <w:lang w:eastAsia="en-AU"/>
-        </w:rPr>
-        <w:t>The team wanted to provide a progressive experience for the player but not fall into the trap of most RPG’s where the upgrades would be purely mechanical. To work towards this endeavour the team made a new model for every attachment and almost all attachments had their own playstyle - the spike would encourage ramming your opponent whereas the flipper would encourage moving up to the opponent and strategically activating the attachment.</w:t>
-      </w:r>
-    </w:p>
-    <w:p>
-      <w:pPr>
-        <w:spacing w:after="240"/>
-        <w:jc w:val="left"/>
-        <w:rPr>
-          <w:rFonts w:eastAsia="Times New Roman" w:cs="Times New Roman"/>
-          <w:lang w:eastAsia="en-AU"/>
-        </w:rPr>
-      </w:pPr>
-    </w:p>
-    <w:p>
-      <w:pPr>
-        <w:ind w:left="720"/>
-        <w:jc w:val="left"/>
-        <w:rPr>
-          <w:rFonts w:eastAsia="Times New Roman" w:cs="Times New Roman"/>
-          <w:lang w:eastAsia="en-AU"/>
-        </w:rPr>
-      </w:pPr>
-      <w:r>
-        <w:rPr>
-          <w:rFonts w:ascii="Cambria" w:eastAsia="Times New Roman" w:hAnsi="Cambria" w:cs="Times New Roman"/>
-          <w:b/>
-          <w:bCs/>
-          <w:color w:val="000000"/>
-          <w:lang w:eastAsia="en-AU"/>
-        </w:rPr>
-        <w:t>Evidence that game is fun</w:t>
-      </w:r>
-    </w:p>
-    <w:p>
-      <w:pPr>
-        <w:jc w:val="left"/>
-        <w:rPr>
-          <w:rFonts w:eastAsia="Times New Roman" w:cs="Times New Roman"/>
-          <w:lang w:eastAsia="en-AU"/>
-        </w:rPr>
-      </w:pPr>
-    </w:p>
-    <w:p>
-      <w:pPr>
-        <w:jc w:val="left"/>
-        <w:rPr>
-          <w:rFonts w:eastAsia="Times New Roman" w:cs="Times New Roman"/>
-          <w:lang w:eastAsia="en-AU"/>
-        </w:rPr>
-      </w:pPr>
-      <w:r>
-        <w:rPr>
-          <w:rFonts w:ascii="Cambria" w:eastAsia="Times New Roman" w:hAnsi="Cambria" w:cs="Times New Roman"/>
-          <w:color w:val="000000"/>
-          <w:lang w:eastAsia="en-AU"/>
-        </w:rPr>
-        <w:t>In all of our tests testers expressed an interest in continuing to play the game. Despite testing periods being up to an hour testers would not become disinterested in the game and continued to give useful feedback and play the game. Furthermore upon completion of the trailer the team distributed the trailer to testers and all of them expressed interest in a chance to play the game again.</w:t>
-      </w:r>
-    </w:p>
-    <w:p>
-      <w:pPr>
-        <w:spacing w:line="276" w:lineRule="auto"/>
-        <w:rPr>
           <w:rFonts w:ascii="Helvetica" w:eastAsia="Helvetica" w:hAnsi="Helvetica" w:cs="Helvetica"/>
           <w:b/>
           <w:sz w:val="32"/>
         </w:rPr>
       </w:pPr>
     </w:p>
+    <w:p>
+      <w:r>
+        <w:tab/>
+        <w:t>The team has determined that all group members have made signi</w:t>
+      </w:r>
+      <w:r>
+        <w:t>ficant and equal contributions, and as such, desires an equal mark distribution across all contributors.</w:t>
+      </w:r>
+      <w:bookmarkStart w:id="0" w:name="_GoBack"/>
+      <w:bookmarkEnd w:id="0"/>
+    </w:p>
+    <w:p>
+      <w:pPr>
+        <w:jc w:val="center"/>
+      </w:pPr>
+    </w:p>
+    <w:p>
+      <w:pPr>
+        <w:jc w:val="center"/>
+      </w:pPr>
+      <w:r>
+        <w:t xml:space="preserve">Matthew Carver </w:t>
+      </w:r>
+      <w:r>
+        <w:tab/>
+      </w:r>
+      <w:r>
+        <w:tab/>
+      </w:r>
+      <w:r>
+        <w:tab/>
+      </w:r>
+      <w:r>
+        <w:t xml:space="preserve">– </w:t>
+      </w:r>
+      <w:r>
+        <w:rPr>
+          <w:b/>
+        </w:rPr>
+        <w:t>20%</w:t>
+      </w:r>
+    </w:p>
+    <w:p>
+      <w:pPr>
+        <w:jc w:val="center"/>
+      </w:pPr>
+      <w:r>
+        <w:t xml:space="preserve">Deinyon Davies </w:t>
+      </w:r>
+      <w:r>
+        <w:tab/>
+      </w:r>
+      <w:r>
+        <w:tab/>
+      </w:r>
+      <w:r>
+        <w:tab/>
+      </w:r>
+      <w:r>
+        <w:t xml:space="preserve">– </w:t>
+      </w:r>
+      <w:r>
+        <w:rPr>
+          <w:b/>
+        </w:rPr>
+        <w:t>20%</w:t>
+      </w:r>
+    </w:p>
+    <w:p>
+      <w:pPr>
+        <w:jc w:val="center"/>
+      </w:pPr>
+      <w:r>
+        <w:t xml:space="preserve">Robert McClelland </w:t>
+      </w:r>
+      <w:r>
+        <w:tab/>
+      </w:r>
+      <w:r>
+        <w:tab/>
+      </w:r>
+      <w:r>
+        <w:t xml:space="preserve">– </w:t>
+      </w:r>
+      <w:r>
+        <w:rPr>
+          <w:b/>
+        </w:rPr>
+        <w:t>20%</w:t>
+      </w:r>
+    </w:p>
+    <w:p>
+      <w:pPr>
+        <w:jc w:val="center"/>
+      </w:pPr>
+      <w:r>
+        <w:t>Dinh Bao Anh (Brendan) Vo</w:t>
+      </w:r>
+      <w:r>
+        <w:tab/>
+      </w:r>
+      <w:r>
+        <w:t xml:space="preserve">– </w:t>
+      </w:r>
+      <w:r>
+        <w:rPr>
+          <w:b/>
+        </w:rPr>
+        <w:t>20%</w:t>
+      </w:r>
+    </w:p>
+    <w:p>
+      <w:pPr>
+        <w:jc w:val="center"/>
+      </w:pPr>
+      <w:r>
+        <w:t xml:space="preserve">Jesse Walker </w:t>
+      </w:r>
+      <w:r>
+        <w:tab/>
+      </w:r>
+      <w:r>
+        <w:tab/>
+      </w:r>
+      <w:r>
+        <w:tab/>
+      </w:r>
+      <w:r>
+        <w:t xml:space="preserve">– </w:t>
+      </w:r>
+      <w:r>
+        <w:rPr>
+          <w:b/>
+        </w:rPr>
+        <w:t>20%</w:t>
+      </w:r>
+    </w:p>
     <w:sectPr>
+      <w:footerReference w:type="default" r:id="rId15"/>
       <w:pgSz w:w="12240" w:h="15840"/>
-      <w:pgMar w:top="851" w:right="1701" w:bottom="709" w:left="1701" w:header="851" w:footer="992" w:gutter="0"/>
+      <w:pgMar w:top="426" w:right="1701" w:bottom="568" w:left="1701" w:header="851" w:footer="992" w:gutter="0"/>
       <w:cols w:space="425"/>
       <w:docGrid w:linePitch="400"/>
     </w:sectPr>
   </w:body>
 </w:document>
+</file>
+
+<file path=word/endnotes.xml><?xml version="1.0" encoding="utf-8"?>
+<w:endnotes xmlns:wpc="http://schemas.microsoft.com/office/word/2010/wordprocessingCanvas" xmlns:mc="http://schemas.openxmlformats.org/markup-compatibility/2006" xmlns:o="urn:schemas-microsoft-com:office:office" xmlns:r="http://schemas.openxmlformats.org/officeDocument/2006/relationships" xmlns:m="http://schemas.openxmlformats.org/officeDocument/2006/math" xmlns:v="urn:schemas-microsoft-com:vml" xmlns:wp14="http://schemas.microsoft.com/office/word/2010/wordprocessingDrawing" xmlns:wp="http://schemas.openxmlformats.org/drawingml/2006/wordprocessingDrawing" xmlns:w10="urn:schemas-microsoft-com:office:word" xmlns:w="http://schemas.openxmlformats.org/wordprocessingml/2006/main" xmlns:w14="http://schemas.microsoft.com/office/word/2010/wordml" xmlns:w15="http://schemas.microsoft.com/office/word/2012/wordml" xmlns:wpg="http://schemas.microsoft.com/office/word/2010/wordprocessingGroup" xmlns:wpi="http://schemas.microsoft.com/office/word/2010/wordprocessingInk" xmlns:wne="http://schemas.microsoft.com/office/word/2006/wordml" xmlns:wps="http://schemas.microsoft.com/office/word/2010/wordprocessingShape" mc:Ignorable="w14 w15 wp14">
+  <w:endnote w:type="separator" w:id="-1">
+    <w:p>
+      <w:r>
+        <w:separator/>
+      </w:r>
+    </w:p>
+  </w:endnote>
+  <w:endnote w:type="continuationSeparator" w:id="0">
+    <w:p>
+      <w:r>
+        <w:continuationSeparator/>
+      </w:r>
+    </w:p>
+  </w:endnote>
+</w:endnotes>
+</file>
+
+<file path=word/footer1.xml><?xml version="1.0" encoding="utf-8"?>
+<w:ftr xmlns:wpc="http://schemas.microsoft.com/office/word/2010/wordprocessingCanvas" xmlns:mc="http://schemas.openxmlformats.org/markup-compatibility/2006" xmlns:o="urn:schemas-microsoft-com:office:office" xmlns:r="http://schemas.openxmlformats.org/officeDocument/2006/relationships" xmlns:m="http://schemas.openxmlformats.org/officeDocument/2006/math" xmlns:v="urn:schemas-microsoft-com:vml" xmlns:wp14="http://schemas.microsoft.com/office/word/2010/wordprocessingDrawing" xmlns:wp="http://schemas.openxmlformats.org/drawingml/2006/wordprocessingDrawing" xmlns:w10="urn:schemas-microsoft-com:office:word" xmlns:w="http://schemas.openxmlformats.org/wordprocessingml/2006/main" xmlns:w14="http://schemas.microsoft.com/office/word/2010/wordml" xmlns:w15="http://schemas.microsoft.com/office/word/2012/wordml" xmlns:wpg="http://schemas.microsoft.com/office/word/2010/wordprocessingGroup" xmlns:wpi="http://schemas.microsoft.com/office/word/2010/wordprocessingInk" xmlns:wne="http://schemas.microsoft.com/office/word/2006/wordml" xmlns:wps="http://schemas.microsoft.com/office/word/2010/wordprocessingShape" mc:Ignorable="w14 w15 wp14">
+  <w:p>
+    <w:pPr>
+      <w:pStyle w:val="Footer"/>
+      <w:jc w:val="right"/>
+    </w:pPr>
+    <w:r>
+      <w:rPr>
+        <w:i/>
+      </w:rPr>
+      <w:t>Mowdown</w:t>
+    </w:r>
+    <w:r>
+      <w:rPr>
+        <w:i/>
+      </w:rPr>
+      <w:tab/>
+    </w:r>
+    <w:r>
+      <w:rPr>
+        <w:b/>
+        <w:i/>
+      </w:rPr>
+      <w:t xml:space="preserve">UTS: Game Design Studio Two </w:t>
+    </w:r>
+    <w:r>
+      <w:t>Team Four</w:t>
+    </w:r>
+    <w:r>
+      <w:tab/>
+    </w:r>
+    <w:r>
+      <w:rPr>
+        <w:color w:val="7F7F7F" w:themeColor="background1" w:themeShade="7F"/>
+        <w:spacing w:val="60"/>
+      </w:rPr>
+      <w:t>Page</w:t>
+    </w:r>
+    <w:r>
+      <w:t xml:space="preserve"> | </w:t>
+    </w:r>
+    <w:r>
+      <w:fldChar w:fldCharType="begin"/>
+    </w:r>
+    <w:r>
+      <w:instrText xml:space="preserve"> PAGE   \* MERGEFORMAT </w:instrText>
+    </w:r>
+    <w:r>
+      <w:fldChar w:fldCharType="separate"/>
+    </w:r>
+    <w:r>
+      <w:rPr>
+        <w:b/>
+        <w:bCs/>
+        <w:noProof/>
+      </w:rPr>
+      <w:t>8</w:t>
+    </w:r>
+    <w:r>
+      <w:rPr>
+        <w:b/>
+        <w:bCs/>
+        <w:noProof/>
+      </w:rPr>
+      <w:fldChar w:fldCharType="end"/>
+    </w:r>
+  </w:p>
+</w:ftr>
+</file>
+
+<file path=word/footnotes.xml><?xml version="1.0" encoding="utf-8"?>
+<w:footnotes xmlns:wpc="http://schemas.microsoft.com/office/word/2010/wordprocessingCanvas" xmlns:mc="http://schemas.openxmlformats.org/markup-compatibility/2006" xmlns:o="urn:schemas-microsoft-com:office:office" xmlns:r="http://schemas.openxmlformats.org/officeDocument/2006/relationships" xmlns:m="http://schemas.openxmlformats.org/officeDocument/2006/math" xmlns:v="urn:schemas-microsoft-com:vml" xmlns:wp14="http://schemas.microsoft.com/office/word/2010/wordprocessingDrawing" xmlns:wp="http://schemas.openxmlformats.org/drawingml/2006/wordprocessingDrawing" xmlns:w10="urn:schemas-microsoft-com:office:word" xmlns:w="http://schemas.openxmlformats.org/wordprocessingml/2006/main" xmlns:w14="http://schemas.microsoft.com/office/word/2010/wordml" xmlns:w15="http://schemas.microsoft.com/office/word/2012/wordml" xmlns:wpg="http://schemas.microsoft.com/office/word/2010/wordprocessingGroup" xmlns:wpi="http://schemas.microsoft.com/office/word/2010/wordprocessingInk" xmlns:wne="http://schemas.microsoft.com/office/word/2006/wordml" xmlns:wps="http://schemas.microsoft.com/office/word/2010/wordprocessingShape" mc:Ignorable="w14 w15 wp14">
+  <w:footnote w:type="separator" w:id="-1">
+    <w:p>
+      <w:r>
+        <w:separator/>
+      </w:r>
+    </w:p>
+  </w:footnote>
+  <w:footnote w:type="continuationSeparator" w:id="0">
+    <w:p>
+      <w:r>
+        <w:continuationSeparator/>
+      </w:r>
+    </w:p>
+  </w:footnote>
+</w:footnotes>
 </file>
 
 <file path=word/numbering.xml><?xml version="1.0" encoding="utf-8"?>
@@ -3087,6 +3950,54 @@
       <w:szCs w:val="16"/>
     </w:rPr>
   </w:style>
+  <w:style w:type="paragraph" w:styleId="Header">
+    <w:name w:val="header"/>
+    <w:basedOn w:val="Normal"/>
+    <w:link w:val="HeaderChar"/>
+    <w:uiPriority w:val="99"/>
+    <w:unhideWhenUsed/>
+    <w:rsid w:val="00F274C0"/>
+    <w:pPr>
+      <w:tabs>
+        <w:tab w:val="center" w:pos="4513"/>
+        <w:tab w:val="right" w:pos="9026"/>
+      </w:tabs>
+    </w:pPr>
+  </w:style>
+  <w:style w:type="character" w:customStyle="1" w:styleId="HeaderChar">
+    <w:name w:val="Header Char"/>
+    <w:basedOn w:val="DefaultParagraphFont"/>
+    <w:link w:val="Header"/>
+    <w:uiPriority w:val="99"/>
+    <w:rsid w:val="00F274C0"/>
+    <w:rPr>
+      <w:rFonts w:ascii="Times New Roman" w:hAnsi="Times New Roman"/>
+    </w:rPr>
+  </w:style>
+  <w:style w:type="paragraph" w:styleId="Footer">
+    <w:name w:val="footer"/>
+    <w:basedOn w:val="Normal"/>
+    <w:link w:val="FooterChar"/>
+    <w:uiPriority w:val="99"/>
+    <w:unhideWhenUsed/>
+    <w:rsid w:val="00F274C0"/>
+    <w:pPr>
+      <w:tabs>
+        <w:tab w:val="center" w:pos="4513"/>
+        <w:tab w:val="right" w:pos="9026"/>
+      </w:tabs>
+    </w:pPr>
+  </w:style>
+  <w:style w:type="character" w:customStyle="1" w:styleId="FooterChar">
+    <w:name w:val="Footer Char"/>
+    <w:basedOn w:val="DefaultParagraphFont"/>
+    <w:link w:val="Footer"/>
+    <w:uiPriority w:val="99"/>
+    <w:rsid w:val="00F274C0"/>
+    <w:rPr>
+      <w:rFonts w:ascii="Times New Roman" w:hAnsi="Times New Roman"/>
+    </w:rPr>
+  </w:style>
 </w:styles>
 </file>
 

</xml_diff>